<commit_message>
Addedf the plots of sbs17a
</commit_message>
<xml_diff>
--- a/documents/introduction.docx
+++ b/documents/introduction.docx
@@ -1588,7 +1588,21 @@
           <w:i/>
           <w:iCs/>
         </w:rPr>
-        <w:t xml:space="preserve">(x) and right </w:t>
+        <w:t xml:space="preserve">(x) </w:t>
+      </w:r>
+      <w:r>
+        <w:rPr>
+          <w:i/>
+          <w:iCs/>
+        </w:rPr>
+        <w:t>plus the</w:t>
+      </w:r>
+      <w:r>
+        <w:rPr>
+          <w:i/>
+          <w:iCs/>
+        </w:rPr>
+        <w:t xml:space="preserve"> right </w:t>
       </w:r>
       <w:r>
         <w:rPr>
@@ -2167,23 +2181,7 @@
           <w:sz w:val="16"/>
           <w:szCs w:val="16"/>
         </w:rPr>
-        <w:t>[1</w:t>
-      </w:r>
-      <w:r>
-        <w:rPr>
-          <w:rFonts w:ascii="TimesNewRomanPSMT" w:hAnsi="TimesNewRomanPSMT" w:cs="TimesNewRomanPSMT"/>
-          <w:sz w:val="16"/>
-          <w:szCs w:val="16"/>
-        </w:rPr>
-        <w:t>2</w:t>
-      </w:r>
-      <w:r>
-        <w:rPr>
-          <w:rFonts w:ascii="TimesNewRomanPSMT" w:hAnsi="TimesNewRomanPSMT" w:cs="TimesNewRomanPSMT"/>
-          <w:sz w:val="16"/>
-          <w:szCs w:val="16"/>
-        </w:rPr>
-        <w:t>]</w:t>
+        <w:t>[12]</w:t>
       </w:r>
       <w:r>
         <w:rPr>
@@ -2192,13 +2190,6 @@
           <w:szCs w:val="16"/>
         </w:rPr>
         <w:tab/>
-      </w:r>
-      <w:r>
-        <w:rPr>
-          <w:rFonts w:ascii="TimesNewRomanPSMT" w:hAnsi="TimesNewRomanPSMT" w:cs="TimesNewRomanPSMT"/>
-          <w:sz w:val="16"/>
-          <w:szCs w:val="16"/>
-        </w:rPr>
         <w:t>Jialong</w:t>
       </w:r>
       <w:r>
@@ -2250,23 +2241,7 @@
           <w:sz w:val="16"/>
           <w:szCs w:val="16"/>
         </w:rPr>
-        <w:t>[1</w:t>
-      </w:r>
-      <w:r>
-        <w:rPr>
-          <w:rFonts w:ascii="TimesNewRomanPSMT" w:hAnsi="TimesNewRomanPSMT" w:cs="TimesNewRomanPSMT"/>
-          <w:sz w:val="16"/>
-          <w:szCs w:val="16"/>
-        </w:rPr>
-        <w:t>3</w:t>
-      </w:r>
-      <w:r>
-        <w:rPr>
-          <w:rFonts w:ascii="TimesNewRomanPSMT" w:hAnsi="TimesNewRomanPSMT" w:cs="TimesNewRomanPSMT"/>
-          <w:sz w:val="16"/>
-          <w:szCs w:val="16"/>
-        </w:rPr>
-        <w:t>]</w:t>
+        <w:t>[13]</w:t>
       </w:r>
       <w:r>
         <w:rPr>
@@ -4365,6 +4340,7 @@
   <w:style w:type="character" w:default="1" w:styleId="Standaardalinea-lettertype">
     <w:name w:val="Default Paragraph Font"/>
     <w:uiPriority w:val="1"/>
+    <w:semiHidden/>
     <w:unhideWhenUsed/>
   </w:style>
   <w:style w:type="table" w:default="1" w:styleId="Standaardtabel">

</xml_diff>